<commit_message>
add messageArouse,remove udpReceive thread
</commit_message>
<xml_diff>
--- a/BallGame软件需求.docx
+++ b/BallGame软件需求.docx
@@ -36,6 +36,7 @@
           <w:sz w:val="72"/>
         </w:rPr>
       </w:pPr>
+      <w:proofErr w:type="spellStart"/>
       <w:r>
         <w:rPr>
           <w:rFonts w:hint="eastAsia"/>
@@ -43,6 +44,7 @@
         </w:rPr>
         <w:t>BallGame</w:t>
       </w:r>
+      <w:proofErr w:type="spellEnd"/>
     </w:p>
     <w:p>
       <w:pPr>
@@ -169,6 +171,7 @@
                 <w:szCs w:val="28"/>
               </w:rPr>
             </w:pPr>
+            <w:proofErr w:type="gramStart"/>
             <w:r>
               <w:rPr>
                 <w:rFonts w:hint="eastAsia"/>
@@ -177,6 +180,7 @@
               </w:rPr>
               <w:t>任仲臣</w:t>
             </w:r>
+            <w:proofErr w:type="gramEnd"/>
           </w:p>
         </w:tc>
       </w:tr>
@@ -1174,15 +1178,7 @@
                 <w:rFonts w:ascii="黑体" w:eastAsia="黑体" w:hAnsi="黑体" w:hint="eastAsia"/>
                 <w:noProof/>
               </w:rPr>
-              <w:t>设计和实现上的约</w:t>
-            </w:r>
-            <w:r>
-              <w:rPr>
-                <w:rStyle w:val="a7"/>
-                <w:rFonts w:ascii="黑体" w:eastAsia="黑体" w:hAnsi="黑体" w:hint="eastAsia"/>
-                <w:noProof/>
-              </w:rPr>
-              <w:t>束</w:t>
+              <w:t>设计和实现上的约束</w:t>
             </w:r>
             <w:r>
               <w:rPr>
@@ -3085,6 +3081,7 @@
         </w:rPr>
         <w:tab/>
       </w:r>
+      <w:proofErr w:type="spellStart"/>
       <w:r>
         <w:rPr>
           <w:rFonts w:hint="eastAsia"/>
@@ -3098,7 +3095,14 @@
         <w:rPr>
           <w:rFonts w:hint="eastAsia"/>
         </w:rPr>
-        <w:t xml:space="preserve">nancialManage </w:t>
+        <w:t>nancialManage</w:t>
+      </w:r>
+      <w:proofErr w:type="spellEnd"/>
+      <w:r>
+        <w:rPr>
+          <w:rFonts w:hint="eastAsia"/>
+        </w:rPr>
+        <w:t xml:space="preserve"> </w:t>
       </w:r>
       <w:r>
         <w:rPr>
@@ -3118,7 +3122,35 @@
         <w:rPr>
           <w:rFonts w:hint="eastAsia"/>
         </w:rPr>
-        <w:t>从大学的三点一线，到工作中的加班加点，生活的步伐在一步一步的向前迈进，在学校经济来源大部分来自于家里，自己消费比较受局限，不用交房租，没有税费，没有电费，没有亲朋好友的彩礼费用，仅仅是偶尔和同学聚聚会，逛逛街，消费额屈指可数，家庭富裕的更是无忧无虑。但不如社会之后，发现自己挣得那些钱寥寥无几，各种房租，水电费，交通费，亲朋好友彩礼钱如大雨磅礴一般迎面而来，渐渐的都步入到了月光族，到了月底钱没了，反倒没弄明白钱花在哪里了。</w:t>
+        <w:t>从大学的三点一线，到工作中的加班加点，生活的步伐在一步一步的向前迈进，在学校经济来源大部分来自于家里，自己消费比较受局限，不用交房租，没有税费，没有电费，没有亲朋好友的彩礼费用，仅仅是偶尔和同学聚聚会，逛逛街，消费额屈指可数，家庭富裕的更是无忧无虑。但不如社会之后，发现自己挣得那些钱寥寥无几，各种房租，水电费，交通费，亲朋好友彩礼钱如大雨</w:t>
+      </w:r>
+      <w:proofErr w:type="gramStart"/>
+      <w:r>
+        <w:rPr>
+          <w:rFonts w:hint="eastAsia"/>
+        </w:rPr>
+        <w:t>磅礴一般</w:t>
+      </w:r>
+      <w:proofErr w:type="gramEnd"/>
+      <w:r>
+        <w:rPr>
+          <w:rFonts w:hint="eastAsia"/>
+        </w:rPr>
+        <w:t>迎面而来，渐渐的都步入到了月光族，到了月底钱没了，反倒没弄</w:t>
+      </w:r>
+      <w:proofErr w:type="gramStart"/>
+      <w:r>
+        <w:rPr>
+          <w:rFonts w:hint="eastAsia"/>
+        </w:rPr>
+        <w:t>明白钱</w:t>
+      </w:r>
+      <w:proofErr w:type="gramEnd"/>
+      <w:r>
+        <w:rPr>
+          <w:rFonts w:hint="eastAsia"/>
+        </w:rPr>
+        <w:t>花在哪里了。</w:t>
       </w:r>
     </w:p>
     <w:p>
@@ -3128,12 +3160,14 @@
         </w:rPr>
         <w:tab/>
       </w:r>
+      <w:proofErr w:type="spellStart"/>
       <w:r>
         <w:rPr>
           <w:rFonts w:hint="eastAsia"/>
         </w:rPr>
         <w:t>FinancialManage</w:t>
       </w:r>
+      <w:proofErr w:type="spellEnd"/>
       <w:r>
         <w:rPr>
           <w:rFonts w:hint="eastAsia"/>
@@ -3482,7 +3516,15 @@
         <w:t xml:space="preserve"> </w:t>
       </w:r>
       <w:r>
-        <w:t>便捷的工具往往要比功能强大的工具更受人们欢迎。财务管理系统就是本着为客户提供便捷工具为目的而设计的软件。财务资金的管理肯定是人们在正式工作之后锁面临的巨大问题。钱花出去了，但时间匆忙忘却了记录，就这样，日积月累，</w:t>
+        <w:t>便捷的工具往往要比功能强大的工具更受人们欢迎。财务管理系统就是本着为客户提供便捷工具为目的而设计的软件。财务资金的管理肯定是人们在正式工作之后</w:t>
+      </w:r>
+      <w:proofErr w:type="gramStart"/>
+      <w:r>
+        <w:t>锁面临</w:t>
+      </w:r>
+      <w:proofErr w:type="gramEnd"/>
+      <w:r>
+        <w:t>的巨大问题。钱花出去了，但时间匆忙忘却了记录，就这样，日积月累，</w:t>
       </w:r>
       <w:r>
         <w:t>到了月底钱没了，却不知道花到拿去了。</w:t>
@@ -3499,7 +3541,21 @@
         <w:rPr>
           <w:rFonts w:hint="eastAsia"/>
         </w:rPr>
-        <w:t>资金、通信这两方面都是财务管理系统所要解决的问题，资金面向不仅仅面向个人，还面向夫妻、家庭、公司等资金共享的团体，让他们能够更加快捷的进行消费信息的沟通。节约了时间、条理化了生活，一定是未来年轻人士的不二之选。</w:t>
+        <w:t>资金、通信这两方面都是财务管理系统所要解决的问题，资金面向不仅仅面向个人，还面向夫妻、家庭、公司等资金共享的团体，让他们能够更加快捷的进行消费信息的沟通。节约了时间、条理化了生活，一定是未来年轻人士的</w:t>
+      </w:r>
+      <w:proofErr w:type="gramStart"/>
+      <w:r>
+        <w:rPr>
+          <w:rFonts w:hint="eastAsia"/>
+        </w:rPr>
+        <w:t>不</w:t>
+      </w:r>
+      <w:proofErr w:type="gramEnd"/>
+      <w:r>
+        <w:rPr>
+          <w:rFonts w:hint="eastAsia"/>
+        </w:rPr>
+        <w:t>二之选。</w:t>
       </w:r>
     </w:p>
     <w:p>
@@ -3619,11 +3675,6 @@
       <w:bookmarkEnd w:id="10"/>
     </w:p>
     <w:p>
-      <w:pPr>
-        <w:rPr>
-          <w:rFonts w:hint="eastAsia"/>
-        </w:rPr>
-      </w:pPr>
       <w:r>
         <w:rPr>
           <w:rFonts w:hint="eastAsia"/>
@@ -3639,8 +3690,6 @@
       <w:r>
         <w:t>整体方向描述一下项目的约束</w:t>
       </w:r>
-      <w:bookmarkStart w:id="11" w:name="_GoBack"/>
-      <w:bookmarkEnd w:id="11"/>
     </w:p>
     <w:p>
       <w:pPr>
@@ -3660,7 +3709,7 @@
           <w:szCs w:val="28"/>
         </w:rPr>
       </w:pPr>
-      <w:bookmarkStart w:id="12" w:name="_Toc495530111"/>
+      <w:bookmarkStart w:id="11" w:name="_Toc495530111"/>
       <w:r>
         <w:rPr>
           <w:rFonts w:ascii="黑体" w:eastAsia="黑体" w:hAnsi="黑体" w:hint="eastAsia"/>
@@ -3669,7 +3718,7 @@
         </w:rPr>
         <w:t>假设和未来</w:t>
       </w:r>
-      <w:bookmarkEnd w:id="12"/>
+      <w:bookmarkEnd w:id="11"/>
     </w:p>
     <w:p>
       <w:pPr>
@@ -3702,7 +3751,7 @@
           <w:szCs w:val="44"/>
         </w:rPr>
       </w:pPr>
-      <w:bookmarkStart w:id="13" w:name="_Toc495530112"/>
+      <w:bookmarkStart w:id="12" w:name="_Toc495530112"/>
       <w:r>
         <w:rPr>
           <w:rFonts w:ascii="黑体" w:eastAsia="黑体" w:hAnsi="黑体" w:hint="eastAsia"/>
@@ -3712,7 +3761,7 @@
         <w:lastRenderedPageBreak/>
         <w:t>系统功能：</w:t>
       </w:r>
-      <w:bookmarkEnd w:id="13"/>
+      <w:bookmarkEnd w:id="12"/>
     </w:p>
     <w:p>
       <w:pPr>
@@ -3732,7 +3781,7 @@
           <w:szCs w:val="28"/>
         </w:rPr>
       </w:pPr>
-      <w:bookmarkStart w:id="14" w:name="_Toc495530113"/>
+      <w:bookmarkStart w:id="13" w:name="_Toc495530113"/>
       <w:r>
         <w:rPr>
           <w:rFonts w:ascii="黑体" w:eastAsia="黑体" w:hAnsi="黑体" w:hint="eastAsia"/>
@@ -3741,7 +3790,7 @@
         </w:rPr>
         <w:t>描述和优先级</w:t>
       </w:r>
-      <w:bookmarkEnd w:id="14"/>
+      <w:bookmarkEnd w:id="13"/>
     </w:p>
     <w:p>
       <w:pPr>
@@ -3761,7 +3810,7 @@
           <w:szCs w:val="28"/>
         </w:rPr>
       </w:pPr>
-      <w:bookmarkStart w:id="15" w:name="_Toc495530114"/>
+      <w:bookmarkStart w:id="14" w:name="_Toc495530114"/>
       <w:r>
         <w:rPr>
           <w:rFonts w:ascii="黑体" w:eastAsia="黑体" w:hAnsi="黑体" w:hint="eastAsia"/>
@@ -3770,7 +3819,7 @@
         </w:rPr>
         <w:t>请求/响应序列</w:t>
       </w:r>
-      <w:bookmarkEnd w:id="15"/>
+      <w:bookmarkEnd w:id="14"/>
     </w:p>
     <w:p>
       <w:pPr>
@@ -3790,7 +3839,7 @@
           <w:szCs w:val="28"/>
         </w:rPr>
       </w:pPr>
-      <w:bookmarkStart w:id="16" w:name="_Toc495530115"/>
+      <w:bookmarkStart w:id="15" w:name="_Toc495530115"/>
       <w:r>
         <w:rPr>
           <w:rFonts w:ascii="黑体" w:eastAsia="黑体" w:hAnsi="黑体" w:hint="eastAsia"/>
@@ -3799,14 +3848,9 @@
         </w:rPr>
         <w:t>功能性需求</w:t>
       </w:r>
-      <w:bookmarkEnd w:id="16"/>
+      <w:bookmarkEnd w:id="15"/>
     </w:p>
     <w:p>
-      <w:pPr>
-        <w:rPr>
-          <w:rFonts w:hint="eastAsia"/>
-        </w:rPr>
-      </w:pPr>
       <w:r>
         <w:br w:type="page"/>
       </w:r>
@@ -3823,7 +3867,7 @@
           <w:szCs w:val="44"/>
         </w:rPr>
       </w:pPr>
-      <w:bookmarkStart w:id="17" w:name="_Toc495530116"/>
+      <w:bookmarkStart w:id="16" w:name="_Toc495530116"/>
       <w:r>
         <w:rPr>
           <w:rFonts w:ascii="黑体" w:eastAsia="黑体" w:hAnsi="黑体" w:hint="eastAsia"/>
@@ -3841,7 +3885,7 @@
         </w:rPr>
         <w:t>：</w:t>
       </w:r>
-      <w:bookmarkEnd w:id="17"/>
+      <w:bookmarkEnd w:id="16"/>
     </w:p>
     <w:p>
       <w:pPr>
@@ -3861,7 +3905,7 @@
           <w:szCs w:val="28"/>
         </w:rPr>
       </w:pPr>
-      <w:bookmarkStart w:id="18" w:name="_Toc495530117"/>
+      <w:bookmarkStart w:id="17" w:name="_Toc495530117"/>
       <w:r>
         <w:rPr>
           <w:rFonts w:ascii="黑体" w:eastAsia="黑体" w:hAnsi="黑体" w:hint="eastAsia"/>
@@ -3870,7 +3914,7 @@
         </w:rPr>
         <w:t>通信约束</w:t>
       </w:r>
-      <w:bookmarkEnd w:id="18"/>
+      <w:bookmarkEnd w:id="17"/>
     </w:p>
     <w:p>
       <w:pPr>
@@ -3970,15 +4014,19 @@
         </w:rPr>
         <w:t>无论是</w:t>
       </w:r>
+      <w:proofErr w:type="spellStart"/>
       <w:r>
         <w:t>udp</w:t>
       </w:r>
+      <w:proofErr w:type="spellEnd"/>
       <w:r>
         <w:t>还是</w:t>
       </w:r>
+      <w:proofErr w:type="spellStart"/>
       <w:r>
         <w:t>tcp</w:t>
       </w:r>
+      <w:proofErr w:type="spellEnd"/>
       <w:r>
         <w:t>通信，通信的</w:t>
       </w:r>
@@ -4056,18 +4104,22 @@
       <w:r>
         <w:t>的信息</w:t>
       </w:r>
+      <w:proofErr w:type="gramStart"/>
       <w:r>
         <w:rPr>
           <w:rFonts w:hint="eastAsia"/>
         </w:rPr>
         <w:t>需主类</w:t>
       </w:r>
+      <w:proofErr w:type="gramEnd"/>
       <w:r>
         <w:t>从</w:t>
       </w:r>
+      <w:proofErr w:type="spellStart"/>
       <w:r>
         <w:t>messageBuffer</w:t>
       </w:r>
+      <w:proofErr w:type="spellEnd"/>
       <w:r>
         <w:rPr>
           <w:rFonts w:hint="eastAsia"/>
@@ -4104,9 +4156,6 @@
           <w:numId w:val="16"/>
         </w:numPr>
         <w:ind w:firstLineChars="0"/>
-        <w:rPr>
-          <w:rFonts w:hint="eastAsia"/>
-        </w:rPr>
       </w:pPr>
       <w:r>
         <w:rPr>
@@ -4210,6 +4259,239 @@
       <w:r>
         <w:t>字符。</w:t>
       </w:r>
+    </w:p>
+    <w:p>
+      <w:pPr>
+        <w:ind w:left="420"/>
+      </w:pPr>
+      <w:proofErr w:type="spellStart"/>
+      <w:r>
+        <w:rPr>
+          <w:rFonts w:hint="eastAsia"/>
+        </w:rPr>
+        <w:t>Ud</w:t>
+      </w:r>
+      <w:r>
+        <w:t>p</w:t>
+      </w:r>
+      <w:proofErr w:type="spellEnd"/>
+      <w:r>
+        <w:t>传输约束：</w:t>
+      </w:r>
+    </w:p>
+    <w:p>
+      <w:pPr>
+        <w:pStyle w:val="a6"/>
+        <w:numPr>
+          <w:ilvl w:val="0"/>
+          <w:numId w:val="19"/>
+        </w:numPr>
+        <w:ind w:firstLineChars="0"/>
+      </w:pPr>
+      <w:proofErr w:type="spellStart"/>
+      <w:r>
+        <w:t>udp</w:t>
+      </w:r>
+      <w:proofErr w:type="spellEnd"/>
+      <w:r>
+        <w:rPr>
+          <w:rFonts w:hint="eastAsia"/>
+        </w:rPr>
+        <w:t>创建时</w:t>
+      </w:r>
+      <w:r>
+        <w:t>并不附带</w:t>
+      </w:r>
+      <w:r>
+        <w:rPr>
+          <w:rFonts w:hint="eastAsia"/>
+        </w:rPr>
+        <w:t>目的</w:t>
+      </w:r>
+      <w:proofErr w:type="spellStart"/>
+      <w:r>
+        <w:t>ip</w:t>
+      </w:r>
+      <w:proofErr w:type="spellEnd"/>
+      <w:r>
+        <w:t>和端口号，在</w:t>
+      </w:r>
+      <w:r>
+        <w:rPr>
+          <w:rFonts w:hint="eastAsia"/>
+        </w:rPr>
+        <w:t>生成</w:t>
+      </w:r>
+      <w:r>
+        <w:t>对象后需要</w:t>
+      </w:r>
+      <w:r>
+        <w:rPr>
+          <w:rFonts w:hint="eastAsia"/>
+        </w:rPr>
+        <w:t>调用</w:t>
+      </w:r>
+      <w:proofErr w:type="spellStart"/>
+      <w:r>
+        <w:t>udpBuild</w:t>
+      </w:r>
+      <w:proofErr w:type="spellEnd"/>
+      <w:r>
+        <w:rPr>
+          <w:rFonts w:hint="eastAsia"/>
+        </w:rPr>
+        <w:t>方法</w:t>
+      </w:r>
+      <w:r>
+        <w:t>才能正</w:t>
+      </w:r>
+      <w:r>
+        <w:rPr>
+          <w:rFonts w:hint="eastAsia"/>
+        </w:rPr>
+        <w:t>完成</w:t>
+      </w:r>
+      <w:r>
+        <w:t>启动</w:t>
+      </w:r>
+    </w:p>
+    <w:p>
+      <w:pPr>
+        <w:ind w:left="420"/>
+      </w:pPr>
+      <w:proofErr w:type="spellStart"/>
+      <w:r>
+        <w:rPr>
+          <w:rFonts w:hint="eastAsia"/>
+        </w:rPr>
+        <w:t>Tcp</w:t>
+      </w:r>
+      <w:proofErr w:type="spellEnd"/>
+      <w:r>
+        <w:rPr>
+          <w:rFonts w:hint="eastAsia"/>
+        </w:rPr>
+        <w:t>传输</w:t>
+      </w:r>
+      <w:r>
+        <w:t>约束：</w:t>
+      </w:r>
+    </w:p>
+    <w:p>
+      <w:pPr>
+        <w:pStyle w:val="a6"/>
+        <w:numPr>
+          <w:ilvl w:val="0"/>
+          <w:numId w:val="20"/>
+        </w:numPr>
+        <w:ind w:firstLineChars="0"/>
+      </w:pPr>
+      <w:proofErr w:type="spellStart"/>
+      <w:r>
+        <w:t>tcp</w:t>
+      </w:r>
+      <w:proofErr w:type="spellEnd"/>
+      <w:r>
+        <w:t>创建的时候也</w:t>
+      </w:r>
+      <w:r>
+        <w:rPr>
+          <w:rFonts w:hint="eastAsia"/>
+        </w:rPr>
+        <w:t>不会</w:t>
+      </w:r>
+      <w:r>
+        <w:t>附带目的</w:t>
+      </w:r>
+      <w:proofErr w:type="spellStart"/>
+      <w:r>
+        <w:t>ip</w:t>
+      </w:r>
+      <w:proofErr w:type="spellEnd"/>
+      <w:r>
+        <w:t>和端口号，在</w:t>
+      </w:r>
+      <w:r>
+        <w:rPr>
+          <w:rFonts w:hint="eastAsia"/>
+        </w:rPr>
+        <w:t>生成</w:t>
+      </w:r>
+      <w:r>
+        <w:t>对象后也需要调用相应的方法，在服务器</w:t>
+      </w:r>
+      <w:proofErr w:type="gramStart"/>
+      <w:r>
+        <w:t>端</w:t>
+      </w:r>
+      <w:r>
+        <w:rPr>
+          <w:rFonts w:hint="eastAsia"/>
+        </w:rPr>
+        <w:t>需要</w:t>
+      </w:r>
+      <w:proofErr w:type="gramEnd"/>
+      <w:r>
+        <w:t>调用</w:t>
+      </w:r>
+      <w:proofErr w:type="spellStart"/>
+      <w:r>
+        <w:t>ServerBuild</w:t>
+      </w:r>
+      <w:proofErr w:type="spellEnd"/>
+      <w:r>
+        <w:t>方法，而客户端</w:t>
+      </w:r>
+      <w:r>
+        <w:rPr>
+          <w:rFonts w:hint="eastAsia"/>
+        </w:rPr>
+        <w:t>需要</w:t>
+      </w:r>
+      <w:r>
+        <w:t>调用</w:t>
+      </w:r>
+      <w:proofErr w:type="spellStart"/>
+      <w:r>
+        <w:t>ClientBuild</w:t>
+      </w:r>
+      <w:proofErr w:type="spellEnd"/>
+      <w:r>
+        <w:t>方法，在这里</w:t>
+      </w:r>
+      <w:r>
+        <w:rPr>
+          <w:rFonts w:hint="eastAsia"/>
+        </w:rPr>
+        <w:t>配置目的</w:t>
+      </w:r>
+      <w:proofErr w:type="spellStart"/>
+      <w:r>
+        <w:t>ip</w:t>
+      </w:r>
+      <w:proofErr w:type="spellEnd"/>
+      <w:r>
+        <w:rPr>
+          <w:rFonts w:hint="eastAsia"/>
+        </w:rPr>
+        <w:t>或者</w:t>
+      </w:r>
+      <w:r>
+        <w:t>端口号。</w:t>
+      </w:r>
+    </w:p>
+    <w:p>
+      <w:pPr>
+        <w:pStyle w:val="a6"/>
+        <w:numPr>
+          <w:ilvl w:val="0"/>
+          <w:numId w:val="20"/>
+        </w:numPr>
+        <w:ind w:firstLineChars="0"/>
+        <w:rPr>
+          <w:rFonts w:hint="eastAsia"/>
+        </w:rPr>
+      </w:pPr>
     </w:p>
     <w:p>
       <w:pPr>
@@ -4229,7 +4511,7 @@
           <w:szCs w:val="28"/>
         </w:rPr>
       </w:pPr>
-      <w:bookmarkStart w:id="19" w:name="_Toc495530118"/>
+      <w:bookmarkStart w:id="18" w:name="_Toc495530118"/>
       <w:r>
         <w:rPr>
           <w:rFonts w:ascii="黑体" w:eastAsia="黑体" w:hAnsi="黑体" w:hint="eastAsia"/>
@@ -4246,7 +4528,7 @@
         </w:rPr>
         <w:t>缓存队列约束</w:t>
       </w:r>
-      <w:bookmarkEnd w:id="19"/>
+      <w:bookmarkEnd w:id="18"/>
     </w:p>
     <w:p>
       <w:pPr>
@@ -4268,7 +4550,15 @@
         <w:t>缓存</w:t>
       </w:r>
       <w:r>
-        <w:t>队列，改消息缓存</w:t>
+        <w:t>队列，</w:t>
+      </w:r>
+      <w:proofErr w:type="gramStart"/>
+      <w:r>
+        <w:t>改消息</w:t>
+      </w:r>
+      <w:proofErr w:type="gramEnd"/>
+      <w:r>
+        <w:t>缓存</w:t>
       </w:r>
       <w:r>
         <w:rPr>
@@ -4348,9 +4638,11 @@
         </w:rPr>
         <w:t>时候</w:t>
       </w:r>
+      <w:proofErr w:type="gramStart"/>
       <w:r>
         <w:t>讲会吧信息</w:t>
       </w:r>
+      <w:proofErr w:type="gramEnd"/>
       <w:r>
         <w:rPr>
           <w:rFonts w:hint="eastAsia"/>
@@ -4441,7 +4733,15 @@
         <w:t>消息</w:t>
       </w:r>
       <w:r>
-        <w:t>仅仅与本模块有关，不涉及其他任何模块的功能的时候消息金存放在自己的模块。</w:t>
+        <w:t>仅仅与本模块有关，不涉及其他任何模块的功能的时候</w:t>
+      </w:r>
+      <w:proofErr w:type="gramStart"/>
+      <w:r>
+        <w:t>消息金</w:t>
+      </w:r>
+      <w:proofErr w:type="gramEnd"/>
+      <w:r>
+        <w:t>存放在自己的模块。</w:t>
       </w:r>
     </w:p>
     <w:p>
@@ -4487,7 +4787,11 @@
         <w:t>或者</w:t>
       </w:r>
       <w:r>
-        <w:t>间接关联的时候讲放在</w:t>
+        <w:t>间接关联的时候讲</w:t>
+      </w:r>
+      <w:proofErr w:type="gramStart"/>
+      <w:r>
+        <w:t>放在</w:t>
       </w:r>
       <w:r>
         <w:rPr>
@@ -4496,7 +4800,11 @@
         <w:t>父类</w:t>
       </w:r>
       <w:r>
-        <w:t>消息缓存队列中。</w:t>
+        <w:t>消息</w:t>
+      </w:r>
+      <w:proofErr w:type="gramEnd"/>
+      <w:r>
+        <w:t>缓存队列中。</w:t>
       </w:r>
     </w:p>
     <w:p>
@@ -4507,28 +4815,18 @@
           <w:numId w:val="18"/>
         </w:numPr>
         <w:ind w:firstLineChars="0"/>
-        <w:rPr>
-          <w:rFonts w:hint="eastAsia"/>
-        </w:rPr>
-      </w:pPr>
-      <w:r>
-        <w:rPr>
-          <w:rFonts w:hint="eastAsia"/>
-        </w:rPr>
-        <w:t>当</w:t>
-      </w:r>
-      <w:r>
+      </w:pPr>
+      <w:r>
+        <w:rPr>
+          <w:rFonts w:hint="eastAsia"/>
+        </w:rPr>
         <w:t>消息</w:t>
       </w:r>
       <w:r>
-        <w:rPr>
-          <w:rFonts w:hint="eastAsia"/>
-        </w:rPr>
-        <w:t>消息</w:t>
-      </w:r>
-      <w:r>
         <w:t>缓存队列</w:t>
       </w:r>
+      <w:bookmarkStart w:id="19" w:name="_GoBack"/>
+      <w:bookmarkEnd w:id="19"/>
       <w:r>
         <w:rPr>
           <w:rFonts w:hint="eastAsia"/>
@@ -4585,7 +4883,7 @@
         <w:ind w:firstLineChars="0"/>
         <w:outlineLvl w:val="1"/>
         <w:rPr>
-          <w:rFonts w:ascii="黑体" w:eastAsia="黑体" w:hAnsi="黑体" w:hint="eastAsia"/>
+          <w:rFonts w:ascii="黑体" w:eastAsia="黑体" w:hAnsi="黑体"/>
           <w:sz w:val="28"/>
           <w:szCs w:val="28"/>
         </w:rPr>
@@ -5051,6 +5349,12 @@
           <w:rFonts w:hint="eastAsia"/>
         </w:rPr>
         <w:tab/>
+      </w:r>
+      <w:proofErr w:type="spellStart"/>
+      <w:r>
+        <w:rPr>
+          <w:rFonts w:hint="eastAsia"/>
+        </w:rPr>
         <w:t>F</w:t>
       </w:r>
       <w:r>
@@ -5060,7 +5364,14 @@
         <w:rPr>
           <w:rFonts w:hint="eastAsia"/>
         </w:rPr>
-        <w:t xml:space="preserve">nancialManage </w:t>
+        <w:t>nancialManage</w:t>
+      </w:r>
+      <w:proofErr w:type="spellEnd"/>
+      <w:r>
+        <w:rPr>
+          <w:rFonts w:hint="eastAsia"/>
+        </w:rPr>
+        <w:t xml:space="preserve"> </w:t>
       </w:r>
       <w:r>
         <w:rPr>
@@ -5080,7 +5391,35 @@
         <w:rPr>
           <w:rFonts w:hint="eastAsia"/>
         </w:rPr>
-        <w:t>从大学的三点一线，到工作中的加班加点，生活的步伐在一步一步的向前迈进，在学校经济来源大部分来自于家里，自己消费比较受局限，不用交房租，没有税费，没有电费，没有亲朋好友的彩礼费用，仅仅是偶尔和同学聚聚会，逛逛街，消费额屈指可数，家庭富裕的更是无忧无虑。但不如社会之后，发现自己挣得那些钱寥寥无几，各种房租，水电费，交通费，亲朋好友彩礼钱如大雨磅礴一般迎面而来，渐渐的都步入到了月光族，到了月底钱没了，反倒没弄明白钱花在哪里了。</w:t>
+        <w:t>从大学的三点一线，到工作中的加班加点，生活的步伐在一步一步的向前迈进，在学校经济来源大部分来自于家里，自己消费比较受局限，不用交房租，没有税费，没有电费，没有亲朋好友的彩礼费用，仅仅是偶尔和同学聚聚会，逛逛街，消费额屈指可数，家庭富裕的更是无忧无虑。但不如社会之后，发现自己挣得那些钱寥寥无几，各种房租，水电费，交通费，亲朋好友彩礼钱如大雨</w:t>
+      </w:r>
+      <w:proofErr w:type="gramStart"/>
+      <w:r>
+        <w:rPr>
+          <w:rFonts w:hint="eastAsia"/>
+        </w:rPr>
+        <w:t>磅礴一般</w:t>
+      </w:r>
+      <w:proofErr w:type="gramEnd"/>
+      <w:r>
+        <w:rPr>
+          <w:rFonts w:hint="eastAsia"/>
+        </w:rPr>
+        <w:t>迎面而来，渐渐的都步入到了月光族，到了月底钱没了，反倒没弄</w:t>
+      </w:r>
+      <w:proofErr w:type="gramStart"/>
+      <w:r>
+        <w:rPr>
+          <w:rFonts w:hint="eastAsia"/>
+        </w:rPr>
+        <w:t>明白钱</w:t>
+      </w:r>
+      <w:proofErr w:type="gramEnd"/>
+      <w:r>
+        <w:rPr>
+          <w:rFonts w:hint="eastAsia"/>
+        </w:rPr>
+        <w:t>花在哪里了。</w:t>
       </w:r>
     </w:p>
     <w:p>
@@ -5089,8 +5428,15 @@
           <w:rFonts w:hint="eastAsia"/>
         </w:rPr>
         <w:tab/>
+      </w:r>
+      <w:proofErr w:type="spellStart"/>
+      <w:r>
+        <w:rPr>
+          <w:rFonts w:hint="eastAsia"/>
+        </w:rPr>
         <w:t>FinancialManage</w:t>
       </w:r>
+      <w:proofErr w:type="spellEnd"/>
       <w:r>
         <w:rPr>
           <w:rFonts w:hint="eastAsia"/>
@@ -5178,6 +5524,95 @@
 <file path=word/numbering.xml><?xml version="1.0" encoding="utf-8"?>
 <w:numbering xmlns:wpc="http://schemas.microsoft.com/office/word/2010/wordprocessingCanvas" xmlns:mc="http://schemas.openxmlformats.org/markup-compatibility/2006" xmlns:o="urn:schemas-microsoft-com:office:office" xmlns:r="http://schemas.openxmlformats.org/officeDocument/2006/relationships" xmlns:m="http://schemas.openxmlformats.org/officeDocument/2006/math" xmlns:v="urn:schemas-microsoft-com:vml" xmlns:wp14="http://schemas.microsoft.com/office/word/2010/wordprocessingDrawing" xmlns:wp="http://schemas.openxmlformats.org/drawingml/2006/wordprocessingDrawing" xmlns:w10="urn:schemas-microsoft-com:office:word" xmlns:w="http://schemas.openxmlformats.org/wordprocessingml/2006/main" xmlns:w14="http://schemas.microsoft.com/office/word/2010/wordml" xmlns:w15="http://schemas.microsoft.com/office/word/2012/wordml" xmlns:wpg="http://schemas.microsoft.com/office/word/2010/wordprocessingGroup" xmlns:wpi="http://schemas.microsoft.com/office/word/2010/wordprocessingInk" xmlns:wne="http://schemas.microsoft.com/office/word/2006/wordml" xmlns:wps="http://schemas.microsoft.com/office/word/2010/wordprocessingShape" mc:Ignorable="w14 w15 wp14">
   <w:abstractNum w:abstractNumId="0">
+    <w:nsid w:val="01997093"/>
+    <w:multiLevelType w:val="hybridMultilevel"/>
+    <w:tmpl w:val="7D2C934A"/>
+    <w:lvl w:ilvl="0" w:tplc="5D620BC2">
+      <w:start w:val="1"/>
+      <w:numFmt w:val="decimal"/>
+      <w:lvlText w:val="%1."/>
+      <w:lvlJc w:val="left"/>
+      <w:pPr>
+        <w:ind w:left="780" w:hanging="360"/>
+      </w:pPr>
+      <w:rPr>
+        <w:rFonts w:hint="default"/>
+      </w:rPr>
+    </w:lvl>
+    <w:lvl w:ilvl="1" w:tplc="04090019" w:tentative="1">
+      <w:start w:val="1"/>
+      <w:numFmt w:val="lowerLetter"/>
+      <w:lvlText w:val="%2)"/>
+      <w:lvlJc w:val="left"/>
+      <w:pPr>
+        <w:ind w:left="1260" w:hanging="420"/>
+      </w:pPr>
+    </w:lvl>
+    <w:lvl w:ilvl="2" w:tplc="0409001B" w:tentative="1">
+      <w:start w:val="1"/>
+      <w:numFmt w:val="lowerRoman"/>
+      <w:lvlText w:val="%3."/>
+      <w:lvlJc w:val="right"/>
+      <w:pPr>
+        <w:ind w:left="1680" w:hanging="420"/>
+      </w:pPr>
+    </w:lvl>
+    <w:lvl w:ilvl="3" w:tplc="0409000F" w:tentative="1">
+      <w:start w:val="1"/>
+      <w:numFmt w:val="decimal"/>
+      <w:lvlText w:val="%4."/>
+      <w:lvlJc w:val="left"/>
+      <w:pPr>
+        <w:ind w:left="2100" w:hanging="420"/>
+      </w:pPr>
+    </w:lvl>
+    <w:lvl w:ilvl="4" w:tplc="04090019" w:tentative="1">
+      <w:start w:val="1"/>
+      <w:numFmt w:val="lowerLetter"/>
+      <w:lvlText w:val="%5)"/>
+      <w:lvlJc w:val="left"/>
+      <w:pPr>
+        <w:ind w:left="2520" w:hanging="420"/>
+      </w:pPr>
+    </w:lvl>
+    <w:lvl w:ilvl="5" w:tplc="0409001B" w:tentative="1">
+      <w:start w:val="1"/>
+      <w:numFmt w:val="lowerRoman"/>
+      <w:lvlText w:val="%6."/>
+      <w:lvlJc w:val="right"/>
+      <w:pPr>
+        <w:ind w:left="2940" w:hanging="420"/>
+      </w:pPr>
+    </w:lvl>
+    <w:lvl w:ilvl="6" w:tplc="0409000F" w:tentative="1">
+      <w:start w:val="1"/>
+      <w:numFmt w:val="decimal"/>
+      <w:lvlText w:val="%7."/>
+      <w:lvlJc w:val="left"/>
+      <w:pPr>
+        <w:ind w:left="3360" w:hanging="420"/>
+      </w:pPr>
+    </w:lvl>
+    <w:lvl w:ilvl="7" w:tplc="04090019" w:tentative="1">
+      <w:start w:val="1"/>
+      <w:numFmt w:val="lowerLetter"/>
+      <w:lvlText w:val="%8)"/>
+      <w:lvlJc w:val="left"/>
+      <w:pPr>
+        <w:ind w:left="3780" w:hanging="420"/>
+      </w:pPr>
+    </w:lvl>
+    <w:lvl w:ilvl="8" w:tplc="0409001B" w:tentative="1">
+      <w:start w:val="1"/>
+      <w:numFmt w:val="lowerRoman"/>
+      <w:lvlText w:val="%9."/>
+      <w:lvlJc w:val="right"/>
+      <w:pPr>
+        <w:ind w:left="4200" w:hanging="420"/>
+      </w:pPr>
+    </w:lvl>
+  </w:abstractNum>
+  <w:abstractNum w:abstractNumId="1">
     <w:nsid w:val="0D4005BA"/>
     <w:multiLevelType w:val="hybridMultilevel"/>
     <w:tmpl w:val="0F86DD78"/>
@@ -5266,7 +5701,7 @@
       </w:pPr>
     </w:lvl>
   </w:abstractNum>
-  <w:abstractNum w:abstractNumId="1">
+  <w:abstractNum w:abstractNumId="2">
     <w:nsid w:val="13293DBD"/>
     <w:multiLevelType w:val="hybridMultilevel"/>
     <w:tmpl w:val="CB16BA0E"/>
@@ -5355,7 +5790,7 @@
       </w:pPr>
     </w:lvl>
   </w:abstractNum>
-  <w:abstractNum w:abstractNumId="2">
+  <w:abstractNum w:abstractNumId="3">
     <w:nsid w:val="14DE2E8D"/>
     <w:multiLevelType w:val="hybridMultilevel"/>
     <w:tmpl w:val="C380A514"/>
@@ -5444,7 +5879,7 @@
       </w:pPr>
     </w:lvl>
   </w:abstractNum>
-  <w:abstractNum w:abstractNumId="3">
+  <w:abstractNum w:abstractNumId="4">
     <w:nsid w:val="19797D38"/>
     <w:multiLevelType w:val="hybridMultilevel"/>
     <w:tmpl w:val="BD1091AC"/>
@@ -5534,7 +5969,7 @@
       </w:pPr>
     </w:lvl>
   </w:abstractNum>
-  <w:abstractNum w:abstractNumId="4">
+  <w:abstractNum w:abstractNumId="5">
     <w:nsid w:val="30CC3AA3"/>
     <w:multiLevelType w:val="hybridMultilevel"/>
     <w:tmpl w:val="A8A43948"/>
@@ -5623,7 +6058,7 @@
       </w:pPr>
     </w:lvl>
   </w:abstractNum>
-  <w:abstractNum w:abstractNumId="5">
+  <w:abstractNum w:abstractNumId="6">
     <w:nsid w:val="331C679F"/>
     <w:multiLevelType w:val="hybridMultilevel"/>
     <w:tmpl w:val="0CD478C0"/>
@@ -5709,7 +6144,7 @@
       </w:pPr>
     </w:lvl>
   </w:abstractNum>
-  <w:abstractNum w:abstractNumId="6">
+  <w:abstractNum w:abstractNumId="7">
     <w:nsid w:val="3E271F30"/>
     <w:multiLevelType w:val="hybridMultilevel"/>
     <w:tmpl w:val="87F09766"/>
@@ -5798,7 +6233,7 @@
       </w:pPr>
     </w:lvl>
   </w:abstractNum>
-  <w:abstractNum w:abstractNumId="7">
+  <w:abstractNum w:abstractNumId="8">
     <w:nsid w:val="3E521CAA"/>
     <w:multiLevelType w:val="hybridMultilevel"/>
     <w:tmpl w:val="BD1091AC"/>
@@ -5888,7 +6323,7 @@
       </w:pPr>
     </w:lvl>
   </w:abstractNum>
-  <w:abstractNum w:abstractNumId="8">
+  <w:abstractNum w:abstractNumId="9">
     <w:nsid w:val="449A7A7B"/>
     <w:multiLevelType w:val="hybridMultilevel"/>
     <w:tmpl w:val="BD1091AC"/>
@@ -5978,7 +6413,7 @@
       </w:pPr>
     </w:lvl>
   </w:abstractNum>
-  <w:abstractNum w:abstractNumId="9">
+  <w:abstractNum w:abstractNumId="10">
     <w:nsid w:val="45AC2AC0"/>
     <w:multiLevelType w:val="hybridMultilevel"/>
     <w:tmpl w:val="5246BDDE"/>
@@ -6067,7 +6502,7 @@
       </w:pPr>
     </w:lvl>
   </w:abstractNum>
-  <w:abstractNum w:abstractNumId="10">
+  <w:abstractNum w:abstractNumId="11">
     <w:nsid w:val="4662642A"/>
     <w:multiLevelType w:val="hybridMultilevel"/>
     <w:tmpl w:val="BD1091AC"/>
@@ -6157,7 +6592,7 @@
       </w:pPr>
     </w:lvl>
   </w:abstractNum>
-  <w:abstractNum w:abstractNumId="11">
+  <w:abstractNum w:abstractNumId="12">
     <w:nsid w:val="4AEF7084"/>
     <w:multiLevelType w:val="hybridMultilevel"/>
     <w:tmpl w:val="B8CE70DA"/>
@@ -6246,7 +6681,7 @@
       </w:pPr>
     </w:lvl>
   </w:abstractNum>
-  <w:abstractNum w:abstractNumId="12">
+  <w:abstractNum w:abstractNumId="13">
     <w:nsid w:val="52AC4B09"/>
     <w:multiLevelType w:val="hybridMultilevel"/>
     <w:tmpl w:val="00EEE920"/>
@@ -6335,7 +6770,7 @@
       </w:pPr>
     </w:lvl>
   </w:abstractNum>
-  <w:abstractNum w:abstractNumId="13">
+  <w:abstractNum w:abstractNumId="14">
     <w:nsid w:val="67CA7C8A"/>
     <w:multiLevelType w:val="hybridMultilevel"/>
     <w:tmpl w:val="2A6AA5D0"/>
@@ -6424,7 +6859,7 @@
       </w:pPr>
     </w:lvl>
   </w:abstractNum>
-  <w:abstractNum w:abstractNumId="14">
+  <w:abstractNum w:abstractNumId="15">
     <w:nsid w:val="6B821700"/>
     <w:multiLevelType w:val="hybridMultilevel"/>
     <w:tmpl w:val="B6044190"/>
@@ -6513,7 +6948,7 @@
       </w:pPr>
     </w:lvl>
   </w:abstractNum>
-  <w:abstractNum w:abstractNumId="15">
+  <w:abstractNum w:abstractNumId="16">
     <w:nsid w:val="6CF843AB"/>
     <w:multiLevelType w:val="hybridMultilevel"/>
     <w:tmpl w:val="BD1091AC"/>
@@ -6603,7 +7038,96 @@
       </w:pPr>
     </w:lvl>
   </w:abstractNum>
-  <w:abstractNum w:abstractNumId="16">
+  <w:abstractNum w:abstractNumId="17">
+    <w:nsid w:val="6D5111E6"/>
+    <w:multiLevelType w:val="hybridMultilevel"/>
+    <w:tmpl w:val="295C0686"/>
+    <w:lvl w:ilvl="0" w:tplc="BB60E560">
+      <w:start w:val="1"/>
+      <w:numFmt w:val="decimal"/>
+      <w:lvlText w:val="%1."/>
+      <w:lvlJc w:val="left"/>
+      <w:pPr>
+        <w:ind w:left="780" w:hanging="360"/>
+      </w:pPr>
+      <w:rPr>
+        <w:rFonts w:hint="default"/>
+      </w:rPr>
+    </w:lvl>
+    <w:lvl w:ilvl="1" w:tplc="04090019" w:tentative="1">
+      <w:start w:val="1"/>
+      <w:numFmt w:val="lowerLetter"/>
+      <w:lvlText w:val="%2)"/>
+      <w:lvlJc w:val="left"/>
+      <w:pPr>
+        <w:ind w:left="1260" w:hanging="420"/>
+      </w:pPr>
+    </w:lvl>
+    <w:lvl w:ilvl="2" w:tplc="0409001B" w:tentative="1">
+      <w:start w:val="1"/>
+      <w:numFmt w:val="lowerRoman"/>
+      <w:lvlText w:val="%3."/>
+      <w:lvlJc w:val="right"/>
+      <w:pPr>
+        <w:ind w:left="1680" w:hanging="420"/>
+      </w:pPr>
+    </w:lvl>
+    <w:lvl w:ilvl="3" w:tplc="0409000F" w:tentative="1">
+      <w:start w:val="1"/>
+      <w:numFmt w:val="decimal"/>
+      <w:lvlText w:val="%4."/>
+      <w:lvlJc w:val="left"/>
+      <w:pPr>
+        <w:ind w:left="2100" w:hanging="420"/>
+      </w:pPr>
+    </w:lvl>
+    <w:lvl w:ilvl="4" w:tplc="04090019" w:tentative="1">
+      <w:start w:val="1"/>
+      <w:numFmt w:val="lowerLetter"/>
+      <w:lvlText w:val="%5)"/>
+      <w:lvlJc w:val="left"/>
+      <w:pPr>
+        <w:ind w:left="2520" w:hanging="420"/>
+      </w:pPr>
+    </w:lvl>
+    <w:lvl w:ilvl="5" w:tplc="0409001B" w:tentative="1">
+      <w:start w:val="1"/>
+      <w:numFmt w:val="lowerRoman"/>
+      <w:lvlText w:val="%6."/>
+      <w:lvlJc w:val="right"/>
+      <w:pPr>
+        <w:ind w:left="2940" w:hanging="420"/>
+      </w:pPr>
+    </w:lvl>
+    <w:lvl w:ilvl="6" w:tplc="0409000F" w:tentative="1">
+      <w:start w:val="1"/>
+      <w:numFmt w:val="decimal"/>
+      <w:lvlText w:val="%7."/>
+      <w:lvlJc w:val="left"/>
+      <w:pPr>
+        <w:ind w:left="3360" w:hanging="420"/>
+      </w:pPr>
+    </w:lvl>
+    <w:lvl w:ilvl="7" w:tplc="04090019" w:tentative="1">
+      <w:start w:val="1"/>
+      <w:numFmt w:val="lowerLetter"/>
+      <w:lvlText w:val="%8)"/>
+      <w:lvlJc w:val="left"/>
+      <w:pPr>
+        <w:ind w:left="3780" w:hanging="420"/>
+      </w:pPr>
+    </w:lvl>
+    <w:lvl w:ilvl="8" w:tplc="0409001B" w:tentative="1">
+      <w:start w:val="1"/>
+      <w:numFmt w:val="lowerRoman"/>
+      <w:lvlText w:val="%9."/>
+      <w:lvlJc w:val="right"/>
+      <w:pPr>
+        <w:ind w:left="4200" w:hanging="420"/>
+      </w:pPr>
+    </w:lvl>
+  </w:abstractNum>
+  <w:abstractNum w:abstractNumId="18">
     <w:nsid w:val="70D84C61"/>
     <w:multiLevelType w:val="hybridMultilevel"/>
     <w:tmpl w:val="BD1091AC"/>
@@ -6693,7 +7217,7 @@
       </w:pPr>
     </w:lvl>
   </w:abstractNum>
-  <w:abstractNum w:abstractNumId="17">
+  <w:abstractNum w:abstractNumId="19">
     <w:nsid w:val="77251B44"/>
     <w:multiLevelType w:val="hybridMultilevel"/>
     <w:tmpl w:val="BD1091AC"/>
@@ -6784,58 +7308,64 @@
     </w:lvl>
   </w:abstractNum>
   <w:num w:numId="1">
+    <w:abstractNumId w:val="5"/>
+  </w:num>
+  <w:num w:numId="2">
+    <w:abstractNumId w:val="7"/>
+  </w:num>
+  <w:num w:numId="3">
+    <w:abstractNumId w:val="2"/>
+  </w:num>
+  <w:num w:numId="4">
+    <w:abstractNumId w:val="3"/>
+  </w:num>
+  <w:num w:numId="5">
+    <w:abstractNumId w:val="13"/>
+  </w:num>
+  <w:num w:numId="6">
+    <w:abstractNumId w:val="15"/>
+  </w:num>
+  <w:num w:numId="7">
+    <w:abstractNumId w:val="1"/>
+  </w:num>
+  <w:num w:numId="8">
+    <w:abstractNumId w:val="12"/>
+  </w:num>
+  <w:num w:numId="9">
+    <w:abstractNumId w:val="6"/>
+  </w:num>
+  <w:num w:numId="10">
     <w:abstractNumId w:val="4"/>
   </w:num>
-  <w:num w:numId="2">
-    <w:abstractNumId w:val="6"/>
+  <w:num w:numId="11">
+    <w:abstractNumId w:val="16"/>
   </w:num>
-  <w:num w:numId="3">
-    <w:abstractNumId w:val="1"/>
+  <w:num w:numId="12">
+    <w:abstractNumId w:val="11"/>
   </w:num>
-  <w:num w:numId="4">
-    <w:abstractNumId w:val="2"/>
+  <w:num w:numId="13">
+    <w:abstractNumId w:val="9"/>
   </w:num>
-  <w:num w:numId="5">
-    <w:abstractNumId w:val="12"/>
+  <w:num w:numId="14">
+    <w:abstractNumId w:val="8"/>
   </w:num>
-  <w:num w:numId="6">
+  <w:num w:numId="15">
+    <w:abstractNumId w:val="19"/>
+  </w:num>
+  <w:num w:numId="16">
     <w:abstractNumId w:val="14"/>
   </w:num>
-  <w:num w:numId="7">
-    <w:abstractNumId w:val="0"/>
+  <w:num w:numId="17">
+    <w:abstractNumId w:val="18"/>
   </w:num>
-  <w:num w:numId="8">
-    <w:abstractNumId w:val="11"/>
-  </w:num>
-  <w:num w:numId="9">
-    <w:abstractNumId w:val="5"/>
-  </w:num>
-  <w:num w:numId="10">
-    <w:abstractNumId w:val="3"/>
-  </w:num>
-  <w:num w:numId="11">
-    <w:abstractNumId w:val="15"/>
-  </w:num>
-  <w:num w:numId="12">
+  <w:num w:numId="18">
     <w:abstractNumId w:val="10"/>
   </w:num>
-  <w:num w:numId="13">
-    <w:abstractNumId w:val="8"/>
-  </w:num>
-  <w:num w:numId="14">
-    <w:abstractNumId w:val="7"/>
-  </w:num>
-  <w:num w:numId="15">
+  <w:num w:numId="19">
     <w:abstractNumId w:val="17"/>
   </w:num>
-  <w:num w:numId="16">
-    <w:abstractNumId w:val="13"/>
-  </w:num>
-  <w:num w:numId="17">
-    <w:abstractNumId w:val="16"/>
-  </w:num>
-  <w:num w:numId="18">
-    <w:abstractNumId w:val="9"/>
+  <w:num w:numId="20">
+    <w:abstractNumId w:val="0"/>
   </w:num>
 </w:numbering>
 </file>
@@ -7944,7 +8474,7 @@
 </file>
 
 <file path=customXml/itemProps1.xml><?xml version="1.0" encoding="utf-8"?>
-<ds:datastoreItem xmlns:ds="http://schemas.openxmlformats.org/officeDocument/2006/customXml" ds:itemID="{FA68CB4B-7379-4530-89D7-7B8F088F85B2}">
+<ds:datastoreItem xmlns:ds="http://schemas.openxmlformats.org/officeDocument/2006/customXml" ds:itemID="{332F7C0C-443D-4549-9762-6378008B830D}">
   <ds:schemaRefs>
     <ds:schemaRef ds:uri="http://schemas.openxmlformats.org/officeDocument/2006/bibliography"/>
   </ds:schemaRefs>

</xml_diff>

<commit_message>
finish Arouse Test, Arouse is ThreadSafety
</commit_message>
<xml_diff>
--- a/BallGame软件需求.docx
+++ b/BallGame软件需求.docx
@@ -4191,10 +4191,7 @@
         <w:t>占</w:t>
       </w:r>
       <w:r>
-        <w:rPr>
-          <w:rFonts w:hint="eastAsia"/>
-        </w:rPr>
-        <w:t>8</w:t>
+        <w:t>16</w:t>
       </w:r>
       <w:r>
         <w:rPr>
@@ -4482,12 +4479,609 @@
     </w:p>
     <w:p>
       <w:pPr>
-        <w:pStyle w:val="a6"/>
-        <w:numPr>
-          <w:ilvl w:val="0"/>
-          <w:numId w:val="20"/>
-        </w:numPr>
-        <w:ind w:firstLineChars="0"/>
+        <w:ind w:left="420"/>
+      </w:pPr>
+      <w:r>
+        <w:rPr>
+          <w:rFonts w:hint="eastAsia"/>
+        </w:rPr>
+        <w:t>通信报头</w:t>
+      </w:r>
+    </w:p>
+    <w:tbl>
+      <w:tblPr>
+        <w:tblStyle w:val="a9"/>
+        <w:tblW w:w="0" w:type="auto"/>
+        <w:tblInd w:w="420" w:type="dxa"/>
+        <w:tblLook w:val="04A0" w:firstRow="1" w:lastRow="0" w:firstColumn="1" w:lastColumn="0" w:noHBand="0" w:noVBand="1"/>
+      </w:tblPr>
+      <w:tblGrid>
+        <w:gridCol w:w="2123"/>
+        <w:gridCol w:w="1964"/>
+        <w:gridCol w:w="2050"/>
+        <w:gridCol w:w="1965"/>
+      </w:tblGrid>
+      <w:tr>
+        <w:tc>
+          <w:tcPr>
+            <w:tcW w:w="2123" w:type="dxa"/>
+          </w:tcPr>
+          <w:p>
+            <w:pPr>
+              <w:jc w:val="center"/>
+              <w:rPr>
+                <w:rFonts w:hint="eastAsia"/>
+              </w:rPr>
+            </w:pPr>
+            <w:r>
+              <w:rPr>
+                <w:rFonts w:hint="eastAsia"/>
+              </w:rPr>
+              <w:t>报头</w:t>
+            </w:r>
+          </w:p>
+        </w:tc>
+        <w:tc>
+          <w:tcPr>
+            <w:tcW w:w="1964" w:type="dxa"/>
+          </w:tcPr>
+          <w:p>
+            <w:pPr>
+              <w:jc w:val="center"/>
+              <w:rPr>
+                <w:rFonts w:hint="eastAsia"/>
+              </w:rPr>
+            </w:pPr>
+            <w:r>
+              <w:rPr>
+                <w:rFonts w:hint="eastAsia"/>
+              </w:rPr>
+              <w:t>含义</w:t>
+            </w:r>
+          </w:p>
+        </w:tc>
+        <w:tc>
+          <w:tcPr>
+            <w:tcW w:w="2050" w:type="dxa"/>
+          </w:tcPr>
+          <w:p>
+            <w:pPr>
+              <w:jc w:val="center"/>
+              <w:rPr>
+                <w:rFonts w:hint="eastAsia"/>
+              </w:rPr>
+            </w:pPr>
+            <w:r>
+              <w:rPr>
+                <w:rFonts w:hint="eastAsia"/>
+              </w:rPr>
+              <w:t>内容格式</w:t>
+            </w:r>
+          </w:p>
+        </w:tc>
+        <w:tc>
+          <w:tcPr>
+            <w:tcW w:w="1965" w:type="dxa"/>
+          </w:tcPr>
+          <w:p>
+            <w:pPr>
+              <w:jc w:val="center"/>
+              <w:rPr>
+                <w:rFonts w:hint="eastAsia"/>
+              </w:rPr>
+            </w:pPr>
+            <w:r>
+              <w:rPr>
+                <w:rFonts w:hint="eastAsia"/>
+              </w:rPr>
+              <w:t>备注</w:t>
+            </w:r>
+          </w:p>
+        </w:tc>
+      </w:tr>
+      <w:tr>
+        <w:tc>
+          <w:tcPr>
+            <w:tcW w:w="2123" w:type="dxa"/>
+          </w:tcPr>
+          <w:p>
+            <w:pPr>
+              <w:jc w:val="center"/>
+              <w:rPr>
+                <w:rFonts w:hint="eastAsia"/>
+              </w:rPr>
+            </w:pPr>
+            <w:bookmarkStart w:id="18" w:name="OLE_LINK1"/>
+            <w:r>
+              <w:t>U</w:t>
+            </w:r>
+            <w:r>
+              <w:t>C</w:t>
+            </w:r>
+            <w:r>
+              <w:t>0000newClient000</w:t>
+            </w:r>
+            <w:bookmarkEnd w:id="18"/>
+          </w:p>
+        </w:tc>
+        <w:tc>
+          <w:tcPr>
+            <w:tcW w:w="1964" w:type="dxa"/>
+          </w:tcPr>
+          <w:p>
+            <w:pPr>
+              <w:jc w:val="center"/>
+              <w:rPr>
+                <w:rFonts w:hint="eastAsia"/>
+              </w:rPr>
+            </w:pPr>
+            <w:r>
+              <w:rPr>
+                <w:rFonts w:hint="eastAsia"/>
+              </w:rPr>
+              <w:t>请求</w:t>
+            </w:r>
+            <w:r>
+              <w:rPr>
+                <w:rFonts w:hint="eastAsia"/>
+              </w:rPr>
+              <w:t>创建</w:t>
+            </w:r>
+            <w:r>
+              <w:t>了新的</w:t>
+            </w:r>
+          </w:p>
+        </w:tc>
+        <w:tc>
+          <w:tcPr>
+            <w:tcW w:w="2050" w:type="dxa"/>
+          </w:tcPr>
+          <w:p>
+            <w:pPr>
+              <w:jc w:val="center"/>
+              <w:rPr>
+                <w:rFonts w:hint="eastAsia"/>
+              </w:rPr>
+            </w:pPr>
+            <w:r>
+              <w:t>127.0.0.1(IP)</w:t>
+            </w:r>
+          </w:p>
+        </w:tc>
+        <w:tc>
+          <w:tcPr>
+            <w:tcW w:w="1965" w:type="dxa"/>
+          </w:tcPr>
+          <w:p>
+            <w:pPr>
+              <w:jc w:val="center"/>
+              <w:rPr>
+                <w:rFonts w:hint="eastAsia"/>
+              </w:rPr>
+            </w:pPr>
+          </w:p>
+        </w:tc>
+      </w:tr>
+      <w:tr>
+        <w:tc>
+          <w:tcPr>
+            <w:tcW w:w="2123" w:type="dxa"/>
+          </w:tcPr>
+          <w:p>
+            <w:pPr>
+              <w:jc w:val="center"/>
+              <w:rPr>
+                <w:rFonts w:hint="eastAsia"/>
+              </w:rPr>
+            </w:pPr>
+          </w:p>
+        </w:tc>
+        <w:tc>
+          <w:tcPr>
+            <w:tcW w:w="1964" w:type="dxa"/>
+          </w:tcPr>
+          <w:p>
+            <w:pPr>
+              <w:jc w:val="center"/>
+              <w:rPr>
+                <w:rFonts w:hint="eastAsia"/>
+              </w:rPr>
+            </w:pPr>
+          </w:p>
+        </w:tc>
+        <w:tc>
+          <w:tcPr>
+            <w:tcW w:w="2050" w:type="dxa"/>
+          </w:tcPr>
+          <w:p>
+            <w:pPr>
+              <w:jc w:val="center"/>
+              <w:rPr>
+                <w:rFonts w:hint="eastAsia"/>
+              </w:rPr>
+            </w:pPr>
+          </w:p>
+        </w:tc>
+        <w:tc>
+          <w:tcPr>
+            <w:tcW w:w="1965" w:type="dxa"/>
+          </w:tcPr>
+          <w:p>
+            <w:pPr>
+              <w:jc w:val="center"/>
+              <w:rPr>
+                <w:rFonts w:hint="eastAsia"/>
+              </w:rPr>
+            </w:pPr>
+          </w:p>
+        </w:tc>
+      </w:tr>
+      <w:tr>
+        <w:tc>
+          <w:tcPr>
+            <w:tcW w:w="2123" w:type="dxa"/>
+          </w:tcPr>
+          <w:p>
+            <w:pPr>
+              <w:jc w:val="center"/>
+              <w:rPr>
+                <w:rFonts w:hint="eastAsia"/>
+              </w:rPr>
+            </w:pPr>
+          </w:p>
+        </w:tc>
+        <w:tc>
+          <w:tcPr>
+            <w:tcW w:w="1964" w:type="dxa"/>
+          </w:tcPr>
+          <w:p>
+            <w:pPr>
+              <w:jc w:val="center"/>
+              <w:rPr>
+                <w:rFonts w:hint="eastAsia"/>
+              </w:rPr>
+            </w:pPr>
+          </w:p>
+        </w:tc>
+        <w:tc>
+          <w:tcPr>
+            <w:tcW w:w="2050" w:type="dxa"/>
+          </w:tcPr>
+          <w:p>
+            <w:pPr>
+              <w:jc w:val="center"/>
+              <w:rPr>
+                <w:rFonts w:hint="eastAsia"/>
+              </w:rPr>
+            </w:pPr>
+          </w:p>
+        </w:tc>
+        <w:tc>
+          <w:tcPr>
+            <w:tcW w:w="1965" w:type="dxa"/>
+          </w:tcPr>
+          <w:p>
+            <w:pPr>
+              <w:jc w:val="center"/>
+              <w:rPr>
+                <w:rFonts w:hint="eastAsia"/>
+              </w:rPr>
+            </w:pPr>
+          </w:p>
+        </w:tc>
+      </w:tr>
+      <w:tr>
+        <w:tc>
+          <w:tcPr>
+            <w:tcW w:w="2123" w:type="dxa"/>
+          </w:tcPr>
+          <w:p>
+            <w:pPr>
+              <w:jc w:val="center"/>
+              <w:rPr>
+                <w:rFonts w:hint="eastAsia"/>
+              </w:rPr>
+            </w:pPr>
+          </w:p>
+        </w:tc>
+        <w:tc>
+          <w:tcPr>
+            <w:tcW w:w="1964" w:type="dxa"/>
+          </w:tcPr>
+          <w:p>
+            <w:pPr>
+              <w:jc w:val="center"/>
+              <w:rPr>
+                <w:rFonts w:hint="eastAsia"/>
+              </w:rPr>
+            </w:pPr>
+          </w:p>
+        </w:tc>
+        <w:tc>
+          <w:tcPr>
+            <w:tcW w:w="2050" w:type="dxa"/>
+          </w:tcPr>
+          <w:p>
+            <w:pPr>
+              <w:jc w:val="center"/>
+              <w:rPr>
+                <w:rFonts w:hint="eastAsia"/>
+              </w:rPr>
+            </w:pPr>
+          </w:p>
+        </w:tc>
+        <w:tc>
+          <w:tcPr>
+            <w:tcW w:w="1965" w:type="dxa"/>
+          </w:tcPr>
+          <w:p>
+            <w:pPr>
+              <w:jc w:val="center"/>
+              <w:rPr>
+                <w:rFonts w:hint="eastAsia"/>
+              </w:rPr>
+            </w:pPr>
+          </w:p>
+        </w:tc>
+      </w:tr>
+      <w:tr>
+        <w:tc>
+          <w:tcPr>
+            <w:tcW w:w="2123" w:type="dxa"/>
+          </w:tcPr>
+          <w:p>
+            <w:pPr>
+              <w:jc w:val="center"/>
+              <w:rPr>
+                <w:rFonts w:hint="eastAsia"/>
+              </w:rPr>
+            </w:pPr>
+            <w:r>
+              <w:t>U</w:t>
+            </w:r>
+            <w:r>
+              <w:t>S</w:t>
+            </w:r>
+            <w:r>
+              <w:t>0000newClient000</w:t>
+            </w:r>
+          </w:p>
+        </w:tc>
+        <w:tc>
+          <w:tcPr>
+            <w:tcW w:w="1964" w:type="dxa"/>
+          </w:tcPr>
+          <w:p>
+            <w:pPr>
+              <w:jc w:val="center"/>
+              <w:rPr>
+                <w:rFonts w:hint="eastAsia"/>
+              </w:rPr>
+            </w:pPr>
+            <w:r>
+              <w:rPr>
+                <w:rFonts w:hint="eastAsia"/>
+              </w:rPr>
+              <w:t>返回客户机</w:t>
+            </w:r>
+            <w:r>
+              <w:t>连接</w:t>
+            </w:r>
+          </w:p>
+        </w:tc>
+        <w:tc>
+          <w:tcPr>
+            <w:tcW w:w="2050" w:type="dxa"/>
+          </w:tcPr>
+          <w:p>
+            <w:pPr>
+              <w:jc w:val="center"/>
+              <w:rPr>
+                <w:rFonts w:hint="eastAsia"/>
+              </w:rPr>
+            </w:pPr>
+            <w:r>
+              <w:t>X</w:t>
+            </w:r>
+            <w:r>
+              <w:rPr>
+                <w:rFonts w:hint="eastAsia"/>
+              </w:rPr>
+              <w:t>xx(</w:t>
+            </w:r>
+            <w:r>
+              <w:rPr>
+                <w:rFonts w:hint="eastAsia"/>
+              </w:rPr>
+              <w:t>客户机</w:t>
+            </w:r>
+            <w:r>
+              <w:t>ID)</w:t>
+            </w:r>
+            <w:bookmarkStart w:id="19" w:name="_GoBack"/>
+            <w:bookmarkEnd w:id="19"/>
+          </w:p>
+        </w:tc>
+        <w:tc>
+          <w:tcPr>
+            <w:tcW w:w="1965" w:type="dxa"/>
+          </w:tcPr>
+          <w:p>
+            <w:pPr>
+              <w:jc w:val="center"/>
+              <w:rPr>
+                <w:rFonts w:hint="eastAsia"/>
+              </w:rPr>
+            </w:pPr>
+          </w:p>
+        </w:tc>
+      </w:tr>
+      <w:tr>
+        <w:tc>
+          <w:tcPr>
+            <w:tcW w:w="2123" w:type="dxa"/>
+          </w:tcPr>
+          <w:p>
+            <w:pPr>
+              <w:jc w:val="center"/>
+              <w:rPr>
+                <w:rFonts w:hint="eastAsia"/>
+              </w:rPr>
+            </w:pPr>
+          </w:p>
+        </w:tc>
+        <w:tc>
+          <w:tcPr>
+            <w:tcW w:w="1964" w:type="dxa"/>
+          </w:tcPr>
+          <w:p>
+            <w:pPr>
+              <w:jc w:val="center"/>
+              <w:rPr>
+                <w:rFonts w:hint="eastAsia"/>
+              </w:rPr>
+            </w:pPr>
+          </w:p>
+        </w:tc>
+        <w:tc>
+          <w:tcPr>
+            <w:tcW w:w="2050" w:type="dxa"/>
+          </w:tcPr>
+          <w:p>
+            <w:pPr>
+              <w:jc w:val="center"/>
+              <w:rPr>
+                <w:rFonts w:hint="eastAsia"/>
+              </w:rPr>
+            </w:pPr>
+          </w:p>
+        </w:tc>
+        <w:tc>
+          <w:tcPr>
+            <w:tcW w:w="1965" w:type="dxa"/>
+          </w:tcPr>
+          <w:p>
+            <w:pPr>
+              <w:jc w:val="center"/>
+              <w:rPr>
+                <w:rFonts w:hint="eastAsia"/>
+              </w:rPr>
+            </w:pPr>
+          </w:p>
+        </w:tc>
+      </w:tr>
+      <w:tr>
+        <w:tc>
+          <w:tcPr>
+            <w:tcW w:w="2123" w:type="dxa"/>
+          </w:tcPr>
+          <w:p>
+            <w:pPr>
+              <w:jc w:val="center"/>
+              <w:rPr>
+                <w:rFonts w:hint="eastAsia"/>
+              </w:rPr>
+            </w:pPr>
+          </w:p>
+        </w:tc>
+        <w:tc>
+          <w:tcPr>
+            <w:tcW w:w="1964" w:type="dxa"/>
+          </w:tcPr>
+          <w:p>
+            <w:pPr>
+              <w:jc w:val="center"/>
+              <w:rPr>
+                <w:rFonts w:hint="eastAsia"/>
+              </w:rPr>
+            </w:pPr>
+          </w:p>
+        </w:tc>
+        <w:tc>
+          <w:tcPr>
+            <w:tcW w:w="2050" w:type="dxa"/>
+          </w:tcPr>
+          <w:p>
+            <w:pPr>
+              <w:jc w:val="center"/>
+              <w:rPr>
+                <w:rFonts w:hint="eastAsia"/>
+              </w:rPr>
+            </w:pPr>
+          </w:p>
+        </w:tc>
+        <w:tc>
+          <w:tcPr>
+            <w:tcW w:w="1965" w:type="dxa"/>
+          </w:tcPr>
+          <w:p>
+            <w:pPr>
+              <w:jc w:val="center"/>
+              <w:rPr>
+                <w:rFonts w:hint="eastAsia"/>
+              </w:rPr>
+            </w:pPr>
+          </w:p>
+        </w:tc>
+      </w:tr>
+      <w:tr>
+        <w:tc>
+          <w:tcPr>
+            <w:tcW w:w="2123" w:type="dxa"/>
+          </w:tcPr>
+          <w:p>
+            <w:pPr>
+              <w:jc w:val="center"/>
+              <w:rPr>
+                <w:rFonts w:hint="eastAsia"/>
+              </w:rPr>
+            </w:pPr>
+          </w:p>
+        </w:tc>
+        <w:tc>
+          <w:tcPr>
+            <w:tcW w:w="1964" w:type="dxa"/>
+          </w:tcPr>
+          <w:p>
+            <w:pPr>
+              <w:jc w:val="center"/>
+              <w:rPr>
+                <w:rFonts w:hint="eastAsia"/>
+              </w:rPr>
+            </w:pPr>
+          </w:p>
+        </w:tc>
+        <w:tc>
+          <w:tcPr>
+            <w:tcW w:w="2050" w:type="dxa"/>
+          </w:tcPr>
+          <w:p>
+            <w:pPr>
+              <w:jc w:val="center"/>
+              <w:rPr>
+                <w:rFonts w:hint="eastAsia"/>
+              </w:rPr>
+            </w:pPr>
+          </w:p>
+        </w:tc>
+        <w:tc>
+          <w:tcPr>
+            <w:tcW w:w="1965" w:type="dxa"/>
+          </w:tcPr>
+          <w:p>
+            <w:pPr>
+              <w:jc w:val="center"/>
+              <w:rPr>
+                <w:rFonts w:hint="eastAsia"/>
+              </w:rPr>
+            </w:pPr>
+          </w:p>
+        </w:tc>
+      </w:tr>
+    </w:tbl>
+    <w:p>
+      <w:pPr>
+        <w:ind w:left="420"/>
         <w:rPr>
           <w:rFonts w:hint="eastAsia"/>
         </w:rPr>
@@ -4511,7 +5105,7 @@
           <w:szCs w:val="28"/>
         </w:rPr>
       </w:pPr>
-      <w:bookmarkStart w:id="18" w:name="_Toc495530118"/>
+      <w:bookmarkStart w:id="20" w:name="_Toc495530118"/>
       <w:r>
         <w:rPr>
           <w:rFonts w:ascii="黑体" w:eastAsia="黑体" w:hAnsi="黑体" w:hint="eastAsia"/>
@@ -4528,7 +5122,7 @@
         </w:rPr>
         <w:t>缓存队列约束</w:t>
       </w:r>
-      <w:bookmarkEnd w:id="18"/>
+      <w:bookmarkEnd w:id="20"/>
     </w:p>
     <w:p>
       <w:pPr>
@@ -4825,8 +5419,6 @@
       <w:r>
         <w:t>缓存队列</w:t>
       </w:r>
-      <w:bookmarkStart w:id="19" w:name="_GoBack"/>
-      <w:bookmarkEnd w:id="19"/>
       <w:r>
         <w:rPr>
           <w:rFonts w:hint="eastAsia"/>
@@ -4888,13 +5480,14 @@
           <w:szCs w:val="28"/>
         </w:rPr>
       </w:pPr>
-      <w:bookmarkStart w:id="20" w:name="_Toc495530119"/>
+      <w:bookmarkStart w:id="21" w:name="_Toc495530119"/>
       <w:r>
         <w:rPr>
           <w:rFonts w:ascii="黑体" w:eastAsia="黑体" w:hAnsi="黑体" w:hint="eastAsia"/>
           <w:sz w:val="28"/>
           <w:szCs w:val="28"/>
         </w:rPr>
+        <w:lastRenderedPageBreak/>
         <w:t>线程</w:t>
       </w:r>
       <w:r>
@@ -4905,7 +5498,7 @@
         </w:rPr>
         <w:t>约束</w:t>
       </w:r>
-      <w:bookmarkEnd w:id="20"/>
+      <w:bookmarkEnd w:id="21"/>
     </w:p>
     <w:p>
       <w:pPr>
@@ -4938,7 +5531,7 @@
           <w:szCs w:val="44"/>
         </w:rPr>
       </w:pPr>
-      <w:bookmarkStart w:id="21" w:name="_Toc495530120"/>
+      <w:bookmarkStart w:id="22" w:name="_Toc495530120"/>
       <w:r>
         <w:rPr>
           <w:rFonts w:ascii="黑体" w:eastAsia="黑体" w:hAnsi="黑体" w:hint="eastAsia"/>
@@ -4948,7 +5541,7 @@
         <w:lastRenderedPageBreak/>
         <w:t>外部接口需求：</w:t>
       </w:r>
-      <w:bookmarkEnd w:id="21"/>
+      <w:bookmarkEnd w:id="22"/>
     </w:p>
     <w:p>
       <w:pPr>
@@ -4968,7 +5561,7 @@
           <w:szCs w:val="28"/>
         </w:rPr>
       </w:pPr>
-      <w:bookmarkStart w:id="22" w:name="_Toc495530121"/>
+      <w:bookmarkStart w:id="23" w:name="_Toc495530121"/>
       <w:r>
         <w:rPr>
           <w:rFonts w:ascii="黑体" w:eastAsia="黑体" w:hAnsi="黑体" w:hint="eastAsia"/>
@@ -4977,7 +5570,7 @@
         </w:rPr>
         <w:t>用户界面</w:t>
       </w:r>
-      <w:bookmarkEnd w:id="22"/>
+      <w:bookmarkEnd w:id="23"/>
     </w:p>
     <w:p>
       <w:pPr>
@@ -4997,7 +5590,7 @@
           <w:szCs w:val="28"/>
         </w:rPr>
       </w:pPr>
-      <w:bookmarkStart w:id="23" w:name="_Toc495530122"/>
+      <w:bookmarkStart w:id="24" w:name="_Toc495530122"/>
       <w:r>
         <w:rPr>
           <w:rFonts w:ascii="黑体" w:eastAsia="黑体" w:hAnsi="黑体" w:hint="eastAsia"/>
@@ -5006,7 +5599,7 @@
         </w:rPr>
         <w:t>硬件接口</w:t>
       </w:r>
-      <w:bookmarkEnd w:id="23"/>
+      <w:bookmarkEnd w:id="24"/>
     </w:p>
     <w:p>
       <w:pPr>
@@ -5026,7 +5619,7 @@
           <w:szCs w:val="28"/>
         </w:rPr>
       </w:pPr>
-      <w:bookmarkStart w:id="24" w:name="_Toc495530123"/>
+      <w:bookmarkStart w:id="25" w:name="_Toc495530123"/>
       <w:r>
         <w:rPr>
           <w:rFonts w:ascii="黑体" w:eastAsia="黑体" w:hAnsi="黑体" w:hint="eastAsia"/>
@@ -5035,7 +5628,7 @@
         </w:rPr>
         <w:t>软件接口</w:t>
       </w:r>
-      <w:bookmarkEnd w:id="24"/>
+      <w:bookmarkEnd w:id="25"/>
     </w:p>
     <w:p>
       <w:pPr>
@@ -5055,7 +5648,7 @@
           <w:szCs w:val="28"/>
         </w:rPr>
       </w:pPr>
-      <w:bookmarkStart w:id="25" w:name="_Toc495530124"/>
+      <w:bookmarkStart w:id="26" w:name="_Toc495530124"/>
       <w:r>
         <w:rPr>
           <w:rFonts w:ascii="黑体" w:eastAsia="黑体" w:hAnsi="黑体" w:hint="eastAsia"/>
@@ -5064,7 +5657,7 @@
         </w:rPr>
         <w:t>通信接口</w:t>
       </w:r>
-      <w:bookmarkEnd w:id="25"/>
+      <w:bookmarkEnd w:id="26"/>
     </w:p>
     <w:p>
       <w:pPr>
@@ -5105,7 +5698,7 @@
           <w:szCs w:val="44"/>
         </w:rPr>
       </w:pPr>
-      <w:bookmarkStart w:id="26" w:name="_Toc495530125"/>
+      <w:bookmarkStart w:id="27" w:name="_Toc495530125"/>
       <w:r>
         <w:rPr>
           <w:rFonts w:ascii="黑体" w:eastAsia="黑体" w:hAnsi="黑体" w:hint="eastAsia"/>
@@ -5115,7 +5708,7 @@
         <w:lastRenderedPageBreak/>
         <w:t>非功能性需求：</w:t>
       </w:r>
-      <w:bookmarkEnd w:id="26"/>
+      <w:bookmarkEnd w:id="27"/>
     </w:p>
     <w:p>
       <w:pPr>
@@ -5135,7 +5728,7 @@
           <w:szCs w:val="28"/>
         </w:rPr>
       </w:pPr>
-      <w:bookmarkStart w:id="27" w:name="_Toc495530126"/>
+      <w:bookmarkStart w:id="28" w:name="_Toc495530126"/>
       <w:r>
         <w:rPr>
           <w:rFonts w:ascii="黑体" w:eastAsia="黑体" w:hAnsi="黑体" w:hint="eastAsia"/>
@@ -5144,7 +5737,7 @@
         </w:rPr>
         <w:t>性能需求</w:t>
       </w:r>
-      <w:bookmarkEnd w:id="27"/>
+      <w:bookmarkEnd w:id="28"/>
     </w:p>
     <w:p>
       <w:pPr>
@@ -5164,7 +5757,7 @@
           <w:szCs w:val="28"/>
         </w:rPr>
       </w:pPr>
-      <w:bookmarkStart w:id="28" w:name="_Toc495530127"/>
+      <w:bookmarkStart w:id="29" w:name="_Toc495530127"/>
       <w:r>
         <w:rPr>
           <w:rFonts w:ascii="黑体" w:eastAsia="黑体" w:hAnsi="黑体" w:hint="eastAsia"/>
@@ -5173,7 +5766,7 @@
         </w:rPr>
         <w:t>安全性需求</w:t>
       </w:r>
-      <w:bookmarkEnd w:id="28"/>
+      <w:bookmarkEnd w:id="29"/>
     </w:p>
     <w:p>
       <w:pPr>
@@ -5193,7 +5786,7 @@
           <w:szCs w:val="28"/>
         </w:rPr>
       </w:pPr>
-      <w:bookmarkStart w:id="29" w:name="_Toc495530128"/>
+      <w:bookmarkStart w:id="30" w:name="_Toc495530128"/>
       <w:r>
         <w:rPr>
           <w:rFonts w:ascii="黑体" w:eastAsia="黑体" w:hAnsi="黑体" w:hint="eastAsia"/>
@@ -5202,7 +5795,7 @@
         </w:rPr>
         <w:t>软件质量属性</w:t>
       </w:r>
-      <w:bookmarkEnd w:id="29"/>
+      <w:bookmarkEnd w:id="30"/>
     </w:p>
     <w:p>
       <w:pPr>
@@ -5222,7 +5815,7 @@
           <w:szCs w:val="28"/>
         </w:rPr>
       </w:pPr>
-      <w:bookmarkStart w:id="30" w:name="_Toc495530129"/>
+      <w:bookmarkStart w:id="31" w:name="_Toc495530129"/>
       <w:r>
         <w:rPr>
           <w:rFonts w:ascii="黑体" w:eastAsia="黑体" w:hAnsi="黑体" w:hint="eastAsia"/>
@@ -5231,7 +5824,7 @@
         </w:rPr>
         <w:t>其他需求</w:t>
       </w:r>
-      <w:bookmarkEnd w:id="30"/>
+      <w:bookmarkEnd w:id="31"/>
     </w:p>
     <w:p>
       <w:pPr>
@@ -5264,7 +5857,7 @@
           <w:szCs w:val="44"/>
         </w:rPr>
       </w:pPr>
-      <w:bookmarkStart w:id="31" w:name="_Toc495530130"/>
+      <w:bookmarkStart w:id="32" w:name="_Toc495530130"/>
       <w:r>
         <w:rPr>
           <w:rFonts w:ascii="黑体" w:eastAsia="黑体" w:hAnsi="黑体" w:hint="eastAsia"/>
@@ -5274,7 +5867,7 @@
         <w:lastRenderedPageBreak/>
         <w:t>数据字典</w:t>
       </w:r>
-      <w:bookmarkEnd w:id="31"/>
+      <w:bookmarkEnd w:id="32"/>
     </w:p>
     <w:p>
       <w:pPr>
@@ -5294,7 +5887,7 @@
           <w:szCs w:val="28"/>
         </w:rPr>
       </w:pPr>
-      <w:bookmarkStart w:id="32" w:name="_Toc495530131"/>
+      <w:bookmarkStart w:id="33" w:name="_Toc495530131"/>
       <w:r>
         <w:rPr>
           <w:rFonts w:ascii="黑体" w:eastAsia="黑体" w:hAnsi="黑体" w:hint="eastAsia"/>
@@ -5303,7 +5896,7 @@
         </w:rPr>
         <w:t>实体关系图</w:t>
       </w:r>
-      <w:bookmarkEnd w:id="32"/>
+      <w:bookmarkEnd w:id="33"/>
     </w:p>
     <w:p>
       <w:pPr>
@@ -5323,7 +5916,7 @@
           <w:szCs w:val="28"/>
         </w:rPr>
       </w:pPr>
-      <w:bookmarkStart w:id="33" w:name="_Toc495530132"/>
+      <w:bookmarkStart w:id="34" w:name="_Toc495530132"/>
       <w:r>
         <w:rPr>
           <w:rFonts w:ascii="黑体" w:eastAsia="黑体" w:hAnsi="黑体" w:hint="eastAsia"/>
@@ -5332,7 +5925,7 @@
         </w:rPr>
         <w:t>实体定义</w:t>
       </w:r>
-      <w:bookmarkEnd w:id="33"/>
+      <w:bookmarkEnd w:id="34"/>
     </w:p>
     <w:p/>
     <w:p>
@@ -8181,6 +8774,29 @@
       <w:szCs w:val="18"/>
     </w:rPr>
   </w:style>
+  <w:style w:type="table" w:styleId="a9">
+    <w:name w:val="Table Grid"/>
+    <w:basedOn w:val="a1"/>
+    <w:uiPriority w:val="59"/>
+    <w:rsid w:val="005D3E24"/>
+    <w:tblPr>
+      <w:tblInd w:w="0" w:type="dxa"/>
+      <w:tblBorders>
+        <w:top w:val="single" w:sz="4" w:space="0" w:color="auto"/>
+        <w:left w:val="single" w:sz="4" w:space="0" w:color="auto"/>
+        <w:bottom w:val="single" w:sz="4" w:space="0" w:color="auto"/>
+        <w:right w:val="single" w:sz="4" w:space="0" w:color="auto"/>
+        <w:insideH w:val="single" w:sz="4" w:space="0" w:color="auto"/>
+        <w:insideV w:val="single" w:sz="4" w:space="0" w:color="auto"/>
+      </w:tblBorders>
+      <w:tblCellMar>
+        <w:top w:w="0" w:type="dxa"/>
+        <w:left w:w="108" w:type="dxa"/>
+        <w:bottom w:w="0" w:type="dxa"/>
+        <w:right w:w="108" w:type="dxa"/>
+      </w:tblCellMar>
+    </w:tblPr>
+  </w:style>
 </w:styles>
 </file>
 
@@ -8474,7 +9090,7 @@
 </file>
 
 <file path=customXml/itemProps1.xml><?xml version="1.0" encoding="utf-8"?>
-<ds:datastoreItem xmlns:ds="http://schemas.openxmlformats.org/officeDocument/2006/customXml" ds:itemID="{332F7C0C-443D-4549-9762-6378008B830D}">
+<ds:datastoreItem xmlns:ds="http://schemas.openxmlformats.org/officeDocument/2006/customXml" ds:itemID="{A6A95640-EE6F-44FA-9F4B-10732C94A916}">
   <ds:schemaRefs>
     <ds:schemaRef ds:uri="http://schemas.openxmlformats.org/officeDocument/2006/bibliography"/>
   </ds:schemaRefs>

</xml_diff>